<commit_message>
Completar Casos de uso y correción de diagramas de secuencia
</commit_message>
<xml_diff>
--- a/Requerimentos/Diagramas de Caso de uso.docx
+++ b/Requerimentos/Diagramas de Caso de uso.docx
@@ -45,7 +45,15 @@
           <w:sz w:val="24"/>
           <w:szCs w:val="24"/>
         </w:rPr>
-        <w:t>RF-01, RF-02, RF-16:</w:t>
+        <w:t>RF-01, RF-02, RF-18</w:t>
+      </w:r>
+      <w:r>
+        <w:rPr>
+          <w:b/>
+          <w:sz w:val="24"/>
+          <w:szCs w:val="24"/>
+        </w:rPr>
+        <w:t>:</w:t>
       </w:r>
     </w:p>
     <w:p>
@@ -422,26 +430,6 @@
     </w:p>
     <w:p>
       <w:pPr>
-        <w:rPr>
-          <w:rFonts w:asciiTheme="majorHAnsi" w:hAnsiTheme="majorHAnsi" w:cstheme="majorHAnsi"/>
-          <w:b/>
-          <w:sz w:val="24"/>
-          <w:szCs w:val="26"/>
-        </w:rPr>
-      </w:pPr>
-    </w:p>
-    <w:p>
-      <w:pPr>
-        <w:rPr>
-          <w:rFonts w:asciiTheme="majorHAnsi" w:hAnsiTheme="majorHAnsi" w:cstheme="majorHAnsi"/>
-          <w:b/>
-          <w:sz w:val="24"/>
-          <w:szCs w:val="26"/>
-        </w:rPr>
-      </w:pPr>
-    </w:p>
-    <w:p>
-      <w:pPr>
         <w:jc w:val="center"/>
         <w:rPr>
           <w:rFonts w:asciiTheme="majorHAnsi" w:hAnsiTheme="majorHAnsi" w:cstheme="majorHAnsi"/>
@@ -535,17 +523,6 @@
         </w:rPr>
         <w:t xml:space="preserve">RF-07: </w:t>
       </w:r>
-    </w:p>
-    <w:p>
-      <w:pPr>
-        <w:ind w:left="2124" w:hanging="2124"/>
-        <w:rPr>
-          <w:rFonts w:asciiTheme="majorHAnsi" w:hAnsiTheme="majorHAnsi" w:cstheme="majorHAnsi"/>
-          <w:b/>
-          <w:sz w:val="24"/>
-          <w:szCs w:val="26"/>
-        </w:rPr>
-      </w:pPr>
       <w:r>
         <w:rPr>
           <w:rFonts w:asciiTheme="majorHAnsi" w:hAnsiTheme="majorHAnsi" w:cstheme="majorHAnsi"/>
@@ -629,82 +606,115 @@
     </w:p>
     <w:p>
       <w:pPr>
-        <w:jc w:val="center"/>
-        <w:rPr>
-          <w:rFonts w:asciiTheme="majorHAnsi" w:hAnsiTheme="majorHAnsi" w:cstheme="majorHAnsi"/>
-          <w:b/>
-          <w:sz w:val="24"/>
-          <w:szCs w:val="26"/>
-        </w:rPr>
-      </w:pPr>
-      <w:r>
-        <w:rPr>
-          <w:rFonts w:asciiTheme="majorHAnsi" w:hAnsiTheme="majorHAnsi" w:cstheme="majorHAnsi"/>
-          <w:b/>
-          <w:noProof/>
-          <w:sz w:val="24"/>
-          <w:szCs w:val="26"/>
-          <w:lang w:eastAsia="es-CO"/>
-        </w:rPr>
-        <w:lastRenderedPageBreak/>
-        <w:drawing>
-          <wp:inline distT="0" distB="0" distL="0" distR="0" wp14:anchorId="0B2DDA0E" wp14:editId="7912F8DD">
-            <wp:extent cx="3253563" cy="3635143"/>
-            <wp:effectExtent l="0" t="0" r="4445" b="3810"/>
-            <wp:docPr id="4" name="Imagen 4" descr="C:\Users\bmxli\Documents\Universidad\Ingenieria de Software\WhatsApp Image 2019-02-24 at 15.33.04.jpeg"/>
-            <wp:cNvGraphicFramePr>
-              <a:graphicFrameLocks xmlns:a="http://schemas.openxmlformats.org/drawingml/2006/main" noChangeAspect="1"/>
-            </wp:cNvGraphicFramePr>
-            <a:graphic xmlns:a="http://schemas.openxmlformats.org/drawingml/2006/main">
-              <a:graphicData uri="http://schemas.openxmlformats.org/drawingml/2006/picture">
-                <pic:pic xmlns:pic="http://schemas.openxmlformats.org/drawingml/2006/picture">
-                  <pic:nvPicPr>
-                    <pic:cNvPr id="0" name="Picture 3" descr="C:\Users\bmxli\Documents\Universidad\Ingenieria de Software\WhatsApp Image 2019-02-24 at 15.33.04.jpeg"/>
-                    <pic:cNvPicPr>
-                      <a:picLocks noChangeAspect="1" noChangeArrowheads="1"/>
-                    </pic:cNvPicPr>
-                  </pic:nvPicPr>
-                  <pic:blipFill>
-                    <a:blip r:embed="rId10">
-                      <a:extLst>
-                        <a:ext uri="{28A0092B-C50C-407E-A947-70E740481C1C}">
-                          <a14:useLocalDpi xmlns:a14="http://schemas.microsoft.com/office/drawing/2010/main" val="0"/>
-                        </a:ext>
-                      </a:extLst>
-                    </a:blip>
-                    <a:srcRect/>
-                    <a:stretch>
-                      <a:fillRect/>
-                    </a:stretch>
-                  </pic:blipFill>
-                  <pic:spPr bwMode="auto">
-                    <a:xfrm>
-                      <a:off x="0" y="0"/>
-                      <a:ext cx="3260260" cy="3642625"/>
-                    </a:xfrm>
-                    <a:prstGeom prst="rect">
-                      <a:avLst/>
-                    </a:prstGeom>
-                    <a:noFill/>
-                    <a:ln>
-                      <a:noFill/>
-                    </a:ln>
-                  </pic:spPr>
-                </pic:pic>
-              </a:graphicData>
-            </a:graphic>
-          </wp:inline>
-        </w:drawing>
-      </w:r>
-      <w:r>
-        <w:rPr>
-          <w:rFonts w:asciiTheme="majorHAnsi" w:hAnsiTheme="majorHAnsi" w:cstheme="majorHAnsi"/>
-          <w:b/>
-          <w:sz w:val="24"/>
-          <w:szCs w:val="26"/>
-        </w:rPr>
-        <w:br w:type="page"/>
-      </w:r>
+        <w:rPr>
+          <w:sz w:val="24"/>
+          <w:szCs w:val="24"/>
+        </w:rPr>
+      </w:pPr>
+    </w:p>
+    <w:p>
+      <w:pPr>
+        <w:rPr>
+          <w:sz w:val="24"/>
+          <w:szCs w:val="24"/>
+        </w:rPr>
+      </w:pPr>
+    </w:p>
+    <w:p>
+      <w:pPr>
+        <w:rPr>
+          <w:sz w:val="24"/>
+          <w:szCs w:val="24"/>
+        </w:rPr>
+      </w:pPr>
+    </w:p>
+    <w:p>
+      <w:pPr>
+        <w:rPr>
+          <w:sz w:val="24"/>
+          <w:szCs w:val="24"/>
+        </w:rPr>
+      </w:pPr>
+    </w:p>
+    <w:p>
+      <w:pPr>
+        <w:rPr>
+          <w:sz w:val="24"/>
+          <w:szCs w:val="24"/>
+        </w:rPr>
+      </w:pPr>
+    </w:p>
+    <w:p>
+      <w:pPr>
+        <w:rPr>
+          <w:sz w:val="24"/>
+          <w:szCs w:val="24"/>
+        </w:rPr>
+      </w:pPr>
+    </w:p>
+    <w:p>
+      <w:pPr>
+        <w:rPr>
+          <w:sz w:val="24"/>
+          <w:szCs w:val="24"/>
+        </w:rPr>
+      </w:pPr>
+    </w:p>
+    <w:p>
+      <w:pPr>
+        <w:rPr>
+          <w:sz w:val="24"/>
+          <w:szCs w:val="24"/>
+        </w:rPr>
+      </w:pPr>
+    </w:p>
+    <w:p>
+      <w:pPr>
+        <w:rPr>
+          <w:sz w:val="24"/>
+          <w:szCs w:val="24"/>
+        </w:rPr>
+      </w:pPr>
+    </w:p>
+    <w:p>
+      <w:pPr>
+        <w:rPr>
+          <w:sz w:val="24"/>
+          <w:szCs w:val="24"/>
+        </w:rPr>
+      </w:pPr>
+    </w:p>
+    <w:p>
+      <w:pPr>
+        <w:rPr>
+          <w:sz w:val="24"/>
+          <w:szCs w:val="24"/>
+        </w:rPr>
+      </w:pPr>
+    </w:p>
+    <w:p>
+      <w:pPr>
+        <w:rPr>
+          <w:sz w:val="24"/>
+          <w:szCs w:val="24"/>
+        </w:rPr>
+      </w:pPr>
+    </w:p>
+    <w:p>
+      <w:pPr>
+        <w:rPr>
+          <w:sz w:val="24"/>
+          <w:szCs w:val="24"/>
+        </w:rPr>
+      </w:pPr>
+    </w:p>
+    <w:p>
+      <w:pPr>
+        <w:rPr>
+          <w:sz w:val="24"/>
+          <w:szCs w:val="24"/>
+        </w:rPr>
+      </w:pPr>
     </w:p>
     <w:p>
       <w:pPr>
@@ -733,24 +743,6 @@
           <w:sz w:val="24"/>
           <w:szCs w:val="26"/>
         </w:rPr>
-        <w:t xml:space="preserve">, </w:t>
-      </w:r>
-      <w:r>
-        <w:rPr>
-          <w:rFonts w:asciiTheme="majorHAnsi" w:hAnsiTheme="majorHAnsi" w:cstheme="majorHAnsi"/>
-          <w:b/>
-          <w:sz w:val="24"/>
-          <w:szCs w:val="26"/>
-        </w:rPr>
-        <w:t>RF-12</w:t>
-      </w:r>
-      <w:r>
-        <w:rPr>
-          <w:rFonts w:asciiTheme="majorHAnsi" w:hAnsiTheme="majorHAnsi" w:cstheme="majorHAnsi"/>
-          <w:b/>
-          <w:sz w:val="24"/>
-          <w:szCs w:val="26"/>
-        </w:rPr>
         <w:t>:</w:t>
       </w:r>
     </w:p>
@@ -774,7 +766,7 @@
           <w:lang w:eastAsia="es-CO"/>
         </w:rPr>
         <w:drawing>
-          <wp:inline distT="0" distB="0" distL="0" distR="0" wp14:anchorId="67E235D0" wp14:editId="6C374C65">
+          <wp:inline distT="0" distB="0" distL="0" distR="0" wp14:anchorId="1A657451" wp14:editId="412BF91A">
             <wp:extent cx="4223982" cy="4331692"/>
             <wp:effectExtent l="0" t="0" r="5715" b="0"/>
             <wp:docPr id="6" name="Imagen 6" descr="C:\Users\bmxli\Documents\Universidad\Ingenieria de Software\WhatsApp Image 2019-02-24 at 15.38.30.jpeg"/>
@@ -791,7 +783,7 @@
                     </pic:cNvPicPr>
                   </pic:nvPicPr>
                   <pic:blipFill>
-                    <a:blip r:embed="rId11">
+                    <a:blip r:embed="rId10">
                       <a:extLst>
                         <a:ext uri="{28A0092B-C50C-407E-A947-70E740481C1C}">
                           <a14:useLocalDpi xmlns:a14="http://schemas.microsoft.com/office/drawing/2010/main" val="0"/>
@@ -839,36 +831,16 @@
           <w:sz w:val="24"/>
           <w:szCs w:val="26"/>
         </w:rPr>
-        <w:t>RF-0</w:t>
-      </w:r>
-      <w:bookmarkStart w:id="0" w:name="_GoBack"/>
-      <w:bookmarkEnd w:id="0"/>
-      <w:r>
-        <w:rPr>
-          <w:rFonts w:asciiTheme="majorHAnsi" w:hAnsiTheme="majorHAnsi" w:cstheme="majorHAnsi"/>
-          <w:b/>
-          <w:sz w:val="24"/>
-          <w:szCs w:val="26"/>
-        </w:rPr>
-        <w:t>9</w:t>
-      </w:r>
-      <w:r>
-        <w:rPr>
-          <w:rFonts w:asciiTheme="majorHAnsi" w:hAnsiTheme="majorHAnsi" w:cstheme="majorHAnsi"/>
-          <w:b/>
-          <w:sz w:val="24"/>
-          <w:szCs w:val="26"/>
-        </w:rPr>
-        <w:t xml:space="preserve">, </w:t>
-      </w:r>
-      <w:r>
-        <w:rPr>
-          <w:rFonts w:asciiTheme="majorHAnsi" w:hAnsiTheme="majorHAnsi" w:cstheme="majorHAnsi"/>
-          <w:b/>
-          <w:sz w:val="24"/>
-          <w:szCs w:val="26"/>
-        </w:rPr>
-        <w:t>RF-12</w:t>
+        <w:t>RF-09</w:t>
+      </w:r>
+      <w:r>
+        <w:rPr>
+          <w:rFonts w:asciiTheme="majorHAnsi" w:hAnsiTheme="majorHAnsi" w:cstheme="majorHAnsi"/>
+          <w:b/>
+          <w:sz w:val="24"/>
+          <w:szCs w:val="26"/>
+        </w:rPr>
+        <w:t>, RF-16</w:t>
       </w:r>
       <w:r>
         <w:rPr>
@@ -900,7 +872,7 @@
           <w:lang w:eastAsia="es-CO"/>
         </w:rPr>
         <w:drawing>
-          <wp:inline distT="0" distB="0" distL="0" distR="0" wp14:anchorId="207AA4BF" wp14:editId="1C0EF626">
+          <wp:inline distT="0" distB="0" distL="0" distR="0" wp14:anchorId="4F0044B1" wp14:editId="585829DE">
             <wp:extent cx="3725839" cy="2898119"/>
             <wp:effectExtent l="0" t="0" r="8255" b="0"/>
             <wp:docPr id="8" name="Imagen 8" descr="C:\Users\bmxli\Documents\Universidad\Ingenieria de Software\WhatsApp Image 2019-02-24 at 15.39.09.jpeg"/>
@@ -917,7 +889,7 @@
                     </pic:cNvPicPr>
                   </pic:nvPicPr>
                   <pic:blipFill>
-                    <a:blip r:embed="rId12">
+                    <a:blip r:embed="rId11">
                       <a:extLst>
                         <a:ext uri="{28A0092B-C50C-407E-A947-70E740481C1C}">
                           <a14:useLocalDpi xmlns:a14="http://schemas.microsoft.com/office/drawing/2010/main" val="0"/>
@@ -1008,7 +980,7 @@
           <w:lang w:eastAsia="es-CO"/>
         </w:rPr>
         <w:drawing>
-          <wp:inline distT="0" distB="0" distL="0" distR="0" wp14:anchorId="0505E394" wp14:editId="4DF85B17">
+          <wp:inline distT="0" distB="0" distL="0" distR="0" wp14:anchorId="494B153F" wp14:editId="607AE56E">
             <wp:extent cx="3841750" cy="3752850"/>
             <wp:effectExtent l="0" t="0" r="6350" b="0"/>
             <wp:docPr id="14" name="Imagen 14" descr="C:\Users\bmxli\Documents\Universidad\Ingenieria de Software\WhatsApp Image 2019-02-24 at 15.51.49.jpeg"/>
@@ -1025,7 +997,7 @@
                     </pic:cNvPicPr>
                   </pic:nvPicPr>
                   <pic:blipFill>
-                    <a:blip r:embed="rId13">
+                    <a:blip r:embed="rId12">
                       <a:extLst>
                         <a:ext uri="{28A0092B-C50C-407E-A947-70E740481C1C}">
                           <a14:useLocalDpi xmlns:a14="http://schemas.microsoft.com/office/drawing/2010/main" val="0"/>
@@ -1073,37 +1045,7 @@
           <w:sz w:val="24"/>
           <w:szCs w:val="26"/>
         </w:rPr>
-        <w:t>RF-11</w:t>
-      </w:r>
-      <w:r>
-        <w:rPr>
-          <w:rFonts w:asciiTheme="majorHAnsi" w:hAnsiTheme="majorHAnsi" w:cstheme="majorHAnsi"/>
-          <w:b/>
-          <w:sz w:val="24"/>
-          <w:szCs w:val="26"/>
-        </w:rPr>
-        <w:t>,</w:t>
-      </w:r>
-      <w:r>
-        <w:t xml:space="preserve"> </w:t>
-      </w:r>
-      <w:r>
-        <w:rPr>
-          <w:rFonts w:asciiTheme="majorHAnsi" w:hAnsiTheme="majorHAnsi" w:cstheme="majorHAnsi"/>
-          <w:b/>
-          <w:sz w:val="24"/>
-          <w:szCs w:val="26"/>
-        </w:rPr>
-        <w:t>RF-13</w:t>
-      </w:r>
-      <w:r>
-        <w:rPr>
-          <w:rFonts w:asciiTheme="majorHAnsi" w:hAnsiTheme="majorHAnsi" w:cstheme="majorHAnsi"/>
-          <w:b/>
-          <w:sz w:val="24"/>
-          <w:szCs w:val="26"/>
-        </w:rPr>
-        <w:t>:</w:t>
+        <w:t>RF-11:</w:t>
       </w:r>
     </w:p>
     <w:p>
@@ -1126,10 +1068,10 @@
           <w:lang w:eastAsia="es-CO"/>
         </w:rPr>
         <w:drawing>
-          <wp:inline distT="0" distB="0" distL="0" distR="0" wp14:anchorId="4BCB4F48" wp14:editId="51AD5366">
-            <wp:extent cx="4524375" cy="3302635"/>
-            <wp:effectExtent l="0" t="0" r="9525" b="0"/>
-            <wp:docPr id="10" name="Imagen 10" descr="C:\Users\bmxli\Documents\Universidad\Ingenieria de Software\WhatsApp Image 2019-02-24 at 15.46.48.jpeg"/>
+          <wp:inline distT="0" distB="0" distL="0" distR="0" wp14:anchorId="5815E61E" wp14:editId="5B29F473">
+            <wp:extent cx="3409950" cy="3742772"/>
+            <wp:effectExtent l="0" t="0" r="0" b="0"/>
+            <wp:docPr id="1" name="Imagen 1" descr="C:\Users\Jairo Burgos Guarin\Downloads\Caso de uso RF-11.png"/>
             <wp:cNvGraphicFramePr>
               <a:graphicFrameLocks xmlns:a="http://schemas.openxmlformats.org/drawingml/2006/main" noChangeAspect="1"/>
             </wp:cNvGraphicFramePr>
@@ -1137,7 +1079,96 @@
               <a:graphicData uri="http://schemas.openxmlformats.org/drawingml/2006/picture">
                 <pic:pic xmlns:pic="http://schemas.openxmlformats.org/drawingml/2006/picture">
                   <pic:nvPicPr>
-                    <pic:cNvPr id="0" name="Picture 9" descr="C:\Users\bmxli\Documents\Universidad\Ingenieria de Software\WhatsApp Image 2019-02-24 at 15.46.48.jpeg"/>
+                    <pic:cNvPr id="0" name="Picture 1" descr="C:\Users\Jairo Burgos Guarin\Downloads\Caso de uso RF-11.png"/>
+                    <pic:cNvPicPr>
+                      <a:picLocks noChangeAspect="1" noChangeArrowheads="1"/>
+                    </pic:cNvPicPr>
+                  </pic:nvPicPr>
+                  <pic:blipFill>
+                    <a:blip r:embed="rId13">
+                      <a:extLst>
+                        <a:ext uri="{28A0092B-C50C-407E-A947-70E740481C1C}">
+                          <a14:useLocalDpi xmlns:a14="http://schemas.microsoft.com/office/drawing/2010/main" val="0"/>
+                        </a:ext>
+                      </a:extLst>
+                    </a:blip>
+                    <a:srcRect/>
+                    <a:stretch>
+                      <a:fillRect/>
+                    </a:stretch>
+                  </pic:blipFill>
+                  <pic:spPr bwMode="auto">
+                    <a:xfrm>
+                      <a:off x="0" y="0"/>
+                      <a:ext cx="3409950" cy="3742772"/>
+                    </a:xfrm>
+                    <a:prstGeom prst="rect">
+                      <a:avLst/>
+                    </a:prstGeom>
+                    <a:noFill/>
+                    <a:ln>
+                      <a:noFill/>
+                    </a:ln>
+                  </pic:spPr>
+                </pic:pic>
+              </a:graphicData>
+            </a:graphic>
+          </wp:inline>
+        </w:drawing>
+      </w:r>
+    </w:p>
+    <w:p>
+      <w:pPr>
+        <w:rPr>
+          <w:rFonts w:asciiTheme="majorHAnsi" w:hAnsiTheme="majorHAnsi" w:cstheme="majorHAnsi"/>
+          <w:b/>
+          <w:sz w:val="24"/>
+          <w:szCs w:val="26"/>
+        </w:rPr>
+      </w:pPr>
+      <w:r>
+        <w:rPr>
+          <w:rFonts w:asciiTheme="majorHAnsi" w:hAnsiTheme="majorHAnsi" w:cstheme="majorHAnsi"/>
+          <w:b/>
+          <w:sz w:val="24"/>
+          <w:szCs w:val="26"/>
+        </w:rPr>
+        <w:lastRenderedPageBreak/>
+        <w:t>RF-12:</w:t>
+      </w:r>
+    </w:p>
+    <w:p>
+      <w:pPr>
+        <w:jc w:val="center"/>
+        <w:rPr>
+          <w:rFonts w:asciiTheme="majorHAnsi" w:hAnsiTheme="majorHAnsi" w:cstheme="majorHAnsi"/>
+          <w:b/>
+          <w:sz w:val="24"/>
+          <w:szCs w:val="26"/>
+        </w:rPr>
+      </w:pPr>
+      <w:r>
+        <w:rPr>
+          <w:rFonts w:asciiTheme="majorHAnsi" w:hAnsiTheme="majorHAnsi" w:cstheme="majorHAnsi"/>
+          <w:b/>
+          <w:noProof/>
+          <w:sz w:val="24"/>
+          <w:szCs w:val="26"/>
+          <w:lang w:eastAsia="es-CO"/>
+        </w:rPr>
+        <w:drawing>
+          <wp:inline distT="0" distB="0" distL="0" distR="0" wp14:anchorId="7393BAAA" wp14:editId="056CF243">
+            <wp:extent cx="2937236" cy="3191133"/>
+            <wp:effectExtent l="0" t="0" r="0" b="0"/>
+            <wp:docPr id="2" name="Imagen 2" descr="C:\Users\Jairo Burgos Guarin\Downloads\Caso de uso RF-12.png"/>
+            <wp:cNvGraphicFramePr>
+              <a:graphicFrameLocks xmlns:a="http://schemas.openxmlformats.org/drawingml/2006/main" noChangeAspect="1"/>
+            </wp:cNvGraphicFramePr>
+            <a:graphic xmlns:a="http://schemas.openxmlformats.org/drawingml/2006/main">
+              <a:graphicData uri="http://schemas.openxmlformats.org/drawingml/2006/picture">
+                <pic:pic xmlns:pic="http://schemas.openxmlformats.org/drawingml/2006/picture">
+                  <pic:nvPicPr>
+                    <pic:cNvPr id="0" name="Picture 2" descr="C:\Users\Jairo Burgos Guarin\Downloads\Caso de uso RF-12.png"/>
                     <pic:cNvPicPr>
                       <a:picLocks noChangeAspect="1" noChangeArrowheads="1"/>
                     </pic:cNvPicPr>
@@ -1158,7 +1189,7 @@
                   <pic:spPr bwMode="auto">
                     <a:xfrm>
                       <a:off x="0" y="0"/>
-                      <a:ext cx="4524375" cy="3302635"/>
+                      <a:ext cx="2945997" cy="3200651"/>
                     </a:xfrm>
                     <a:prstGeom prst="rect">
                       <a:avLst/>
@@ -1184,6 +1215,84 @@
           <w:szCs w:val="26"/>
         </w:rPr>
       </w:pPr>
+      <w:r>
+        <w:rPr>
+          <w:rFonts w:asciiTheme="majorHAnsi" w:hAnsiTheme="majorHAnsi" w:cstheme="majorHAnsi"/>
+          <w:b/>
+          <w:sz w:val="24"/>
+          <w:szCs w:val="26"/>
+        </w:rPr>
+        <w:t>RF-13:</w:t>
+      </w:r>
+    </w:p>
+    <w:p>
+      <w:pPr>
+        <w:jc w:val="center"/>
+        <w:rPr>
+          <w:rFonts w:asciiTheme="majorHAnsi" w:hAnsiTheme="majorHAnsi" w:cstheme="majorHAnsi"/>
+          <w:b/>
+          <w:sz w:val="24"/>
+          <w:szCs w:val="26"/>
+        </w:rPr>
+      </w:pPr>
+      <w:r>
+        <w:rPr>
+          <w:rFonts w:asciiTheme="majorHAnsi" w:hAnsiTheme="majorHAnsi" w:cstheme="majorHAnsi"/>
+          <w:b/>
+          <w:noProof/>
+          <w:sz w:val="24"/>
+          <w:szCs w:val="26"/>
+          <w:lang w:eastAsia="es-CO"/>
+        </w:rPr>
+        <w:drawing>
+          <wp:inline distT="0" distB="0" distL="0" distR="0" wp14:anchorId="3F96BA66" wp14:editId="1479AE87">
+            <wp:extent cx="3276600" cy="4324652"/>
+            <wp:effectExtent l="0" t="0" r="0" b="0"/>
+            <wp:docPr id="3" name="Imagen 3" descr="C:\Users\Jairo Burgos Guarin\Downloads\Caso de uso RF-13.png"/>
+            <wp:cNvGraphicFramePr>
+              <a:graphicFrameLocks xmlns:a="http://schemas.openxmlformats.org/drawingml/2006/main" noChangeAspect="1"/>
+            </wp:cNvGraphicFramePr>
+            <a:graphic xmlns:a="http://schemas.openxmlformats.org/drawingml/2006/main">
+              <a:graphicData uri="http://schemas.openxmlformats.org/drawingml/2006/picture">
+                <pic:pic xmlns:pic="http://schemas.openxmlformats.org/drawingml/2006/picture">
+                  <pic:nvPicPr>
+                    <pic:cNvPr id="0" name="Picture 3" descr="C:\Users\Jairo Burgos Guarin\Downloads\Caso de uso RF-13.png"/>
+                    <pic:cNvPicPr>
+                      <a:picLocks noChangeAspect="1" noChangeArrowheads="1"/>
+                    </pic:cNvPicPr>
+                  </pic:nvPicPr>
+                  <pic:blipFill>
+                    <a:blip r:embed="rId15">
+                      <a:extLst>
+                        <a:ext uri="{28A0092B-C50C-407E-A947-70E740481C1C}">
+                          <a14:useLocalDpi xmlns:a14="http://schemas.microsoft.com/office/drawing/2010/main" val="0"/>
+                        </a:ext>
+                      </a:extLst>
+                    </a:blip>
+                    <a:srcRect/>
+                    <a:stretch>
+                      <a:fillRect/>
+                    </a:stretch>
+                  </pic:blipFill>
+                  <pic:spPr bwMode="auto">
+                    <a:xfrm>
+                      <a:off x="0" y="0"/>
+                      <a:ext cx="3292751" cy="4345968"/>
+                    </a:xfrm>
+                    <a:prstGeom prst="rect">
+                      <a:avLst/>
+                    </a:prstGeom>
+                    <a:noFill/>
+                    <a:ln>
+                      <a:noFill/>
+                    </a:ln>
+                  </pic:spPr>
+                </pic:pic>
+              </a:graphicData>
+            </a:graphic>
+          </wp:inline>
+        </w:drawing>
+      </w:r>
     </w:p>
     <w:p>
       <w:pPr>
@@ -1202,16 +1311,7 @@
           <w:szCs w:val="26"/>
         </w:rPr>
         <w:lastRenderedPageBreak/>
-        <w:t>RF-14</w:t>
-      </w:r>
-      <w:r>
-        <w:rPr>
-          <w:rFonts w:asciiTheme="majorHAnsi" w:hAnsiTheme="majorHAnsi" w:cstheme="majorHAnsi"/>
-          <w:b/>
-          <w:sz w:val="24"/>
-          <w:szCs w:val="26"/>
-        </w:rPr>
-        <w:t>:</w:t>
+        <w:t>RF-14:</w:t>
       </w:r>
     </w:p>
     <w:p>
@@ -1234,7 +1334,105 @@
           <w:lang w:eastAsia="es-CO"/>
         </w:rPr>
         <w:drawing>
-          <wp:inline distT="0" distB="0" distL="0" distR="0" wp14:anchorId="01654C85" wp14:editId="26354357">
+          <wp:inline distT="0" distB="0" distL="0" distR="0" wp14:anchorId="1B2931DC" wp14:editId="166A7CF9">
+            <wp:extent cx="3461701" cy="3048000"/>
+            <wp:effectExtent l="0" t="0" r="5715" b="0"/>
+            <wp:docPr id="15" name="Imagen 15" descr="C:\Users\Jairo Burgos Guarin\Downloads\Caso de uso RF-14.png"/>
+            <wp:cNvGraphicFramePr>
+              <a:graphicFrameLocks xmlns:a="http://schemas.openxmlformats.org/drawingml/2006/main" noChangeAspect="1"/>
+            </wp:cNvGraphicFramePr>
+            <a:graphic xmlns:a="http://schemas.openxmlformats.org/drawingml/2006/main">
+              <a:graphicData uri="http://schemas.openxmlformats.org/drawingml/2006/picture">
+                <pic:pic xmlns:pic="http://schemas.openxmlformats.org/drawingml/2006/picture">
+                  <pic:nvPicPr>
+                    <pic:cNvPr id="0" name="Picture 4" descr="C:\Users\Jairo Burgos Guarin\Downloads\Caso de uso RF-14.png"/>
+                    <pic:cNvPicPr>
+                      <a:picLocks noChangeAspect="1" noChangeArrowheads="1"/>
+                    </pic:cNvPicPr>
+                  </pic:nvPicPr>
+                  <pic:blipFill>
+                    <a:blip r:embed="rId16">
+                      <a:extLst>
+                        <a:ext uri="{28A0092B-C50C-407E-A947-70E740481C1C}">
+                          <a14:useLocalDpi xmlns:a14="http://schemas.microsoft.com/office/drawing/2010/main" val="0"/>
+                        </a:ext>
+                      </a:extLst>
+                    </a:blip>
+                    <a:srcRect/>
+                    <a:stretch>
+                      <a:fillRect/>
+                    </a:stretch>
+                  </pic:blipFill>
+                  <pic:spPr bwMode="auto">
+                    <a:xfrm>
+                      <a:off x="0" y="0"/>
+                      <a:ext cx="3465787" cy="3051598"/>
+                    </a:xfrm>
+                    <a:prstGeom prst="rect">
+                      <a:avLst/>
+                    </a:prstGeom>
+                    <a:noFill/>
+                    <a:ln>
+                      <a:noFill/>
+                    </a:ln>
+                  </pic:spPr>
+                </pic:pic>
+              </a:graphicData>
+            </a:graphic>
+          </wp:inline>
+        </w:drawing>
+      </w:r>
+    </w:p>
+    <w:p>
+      <w:pPr>
+        <w:rPr>
+          <w:rFonts w:asciiTheme="majorHAnsi" w:hAnsiTheme="majorHAnsi" w:cstheme="majorHAnsi"/>
+          <w:b/>
+          <w:sz w:val="24"/>
+          <w:szCs w:val="26"/>
+        </w:rPr>
+      </w:pPr>
+    </w:p>
+    <w:p>
+      <w:pPr>
+        <w:rPr>
+          <w:rFonts w:asciiTheme="majorHAnsi" w:hAnsiTheme="majorHAnsi" w:cstheme="majorHAnsi"/>
+          <w:b/>
+          <w:sz w:val="24"/>
+          <w:szCs w:val="26"/>
+        </w:rPr>
+      </w:pPr>
+      <w:r>
+        <w:rPr>
+          <w:rFonts w:asciiTheme="majorHAnsi" w:hAnsiTheme="majorHAnsi" w:cstheme="majorHAnsi"/>
+          <w:b/>
+          <w:sz w:val="24"/>
+          <w:szCs w:val="26"/>
+        </w:rPr>
+        <w:t>RF-15:</w:t>
+      </w:r>
+    </w:p>
+    <w:p>
+      <w:pPr>
+        <w:jc w:val="center"/>
+        <w:rPr>
+          <w:rFonts w:asciiTheme="majorHAnsi" w:hAnsiTheme="majorHAnsi" w:cstheme="majorHAnsi"/>
+          <w:b/>
+          <w:sz w:val="24"/>
+          <w:szCs w:val="26"/>
+        </w:rPr>
+      </w:pPr>
+      <w:r>
+        <w:rPr>
+          <w:rFonts w:asciiTheme="majorHAnsi" w:hAnsiTheme="majorHAnsi" w:cstheme="majorHAnsi"/>
+          <w:b/>
+          <w:noProof/>
+          <w:sz w:val="24"/>
+          <w:szCs w:val="26"/>
+          <w:lang w:eastAsia="es-CO"/>
+        </w:rPr>
+        <w:drawing>
+          <wp:inline distT="0" distB="0" distL="0" distR="0" wp14:anchorId="11D9677C" wp14:editId="5C63B40C">
             <wp:extent cx="3971290" cy="3084195"/>
             <wp:effectExtent l="0" t="0" r="0" b="1905"/>
             <wp:docPr id="7" name="Imagen 7" descr="C:\Users\bmxli\Documents\Universidad\Ingenieria de Software\WhatsApp Image 2019-02-24 at 15.38.52.jpeg"/>
@@ -1251,7 +1449,7 @@
                     </pic:cNvPicPr>
                   </pic:nvPicPr>
                   <pic:blipFill>
-                    <a:blip r:embed="rId15">
+                    <a:blip r:embed="rId17">
                       <a:extLst>
                         <a:ext uri="{28A0092B-C50C-407E-A947-70E740481C1C}">
                           <a14:useLocalDpi xmlns:a14="http://schemas.microsoft.com/office/drawing/2010/main" val="0"/>
@@ -1286,39 +1484,52 @@
     <w:p>
       <w:pPr>
         <w:rPr>
-          <w:rFonts w:asciiTheme="majorHAnsi" w:hAnsiTheme="majorHAnsi" w:cstheme="majorHAnsi"/>
-          <w:b/>
-          <w:sz w:val="24"/>
-          <w:szCs w:val="26"/>
-        </w:rPr>
-      </w:pPr>
-      <w:r>
-        <w:rPr>
-          <w:rFonts w:asciiTheme="majorHAnsi" w:hAnsiTheme="majorHAnsi" w:cstheme="majorHAnsi"/>
-          <w:b/>
-          <w:sz w:val="24"/>
-          <w:szCs w:val="26"/>
-        </w:rPr>
-        <w:t>RF-15</w:t>
-      </w:r>
-      <w:r>
-        <w:rPr>
-          <w:rFonts w:asciiTheme="majorHAnsi" w:hAnsiTheme="majorHAnsi" w:cstheme="majorHAnsi"/>
-          <w:b/>
-          <w:sz w:val="24"/>
-          <w:szCs w:val="26"/>
-        </w:rPr>
-        <w:t>:</w:t>
+          <w:sz w:val="24"/>
+          <w:szCs w:val="24"/>
+        </w:rPr>
+      </w:pPr>
+    </w:p>
+    <w:p>
+      <w:pPr>
+        <w:rPr>
+          <w:sz w:val="24"/>
+          <w:szCs w:val="24"/>
+        </w:rPr>
+      </w:pPr>
+    </w:p>
+    <w:p>
+      <w:pPr>
+        <w:rPr>
+          <w:sz w:val="24"/>
+          <w:szCs w:val="24"/>
+        </w:rPr>
+      </w:pPr>
+    </w:p>
+    <w:p>
+      <w:pPr>
+        <w:rPr>
+          <w:b/>
+          <w:sz w:val="24"/>
+          <w:szCs w:val="24"/>
+        </w:rPr>
+      </w:pPr>
+      <w:r>
+        <w:rPr>
+          <w:b/>
+          <w:sz w:val="24"/>
+          <w:szCs w:val="24"/>
+        </w:rPr>
+        <w:lastRenderedPageBreak/>
+        <w:t>RF-17:</w:t>
       </w:r>
     </w:p>
     <w:p>
       <w:pPr>
         <w:jc w:val="center"/>
         <w:rPr>
-          <w:rFonts w:asciiTheme="majorHAnsi" w:hAnsiTheme="majorHAnsi" w:cstheme="majorHAnsi"/>
-          <w:b/>
-          <w:sz w:val="24"/>
-          <w:szCs w:val="26"/>
+          <w:b/>
+          <w:sz w:val="24"/>
+          <w:szCs w:val="24"/>
         </w:rPr>
       </w:pPr>
       <w:r>
@@ -1331,7 +1542,7 @@
           <w:lang w:eastAsia="es-CO"/>
         </w:rPr>
         <w:drawing>
-          <wp:inline distT="0" distB="0" distL="0" distR="0" wp14:anchorId="64651CD9" wp14:editId="161097AD">
+          <wp:inline distT="0" distB="0" distL="0" distR="0" wp14:anchorId="34952FBB" wp14:editId="5A54ED14">
             <wp:extent cx="4865370" cy="3077845"/>
             <wp:effectExtent l="0" t="0" r="0" b="8255"/>
             <wp:docPr id="9" name="Imagen 9" descr="C:\Users\bmxli\Documents\Universidad\Ingenieria de Software\WhatsApp Image 2019-02-24 at 15.46.27.jpeg"/>
@@ -1348,7 +1559,7 @@
                     </pic:cNvPicPr>
                   </pic:nvPicPr>
                   <pic:blipFill>
-                    <a:blip r:embed="rId16">
+                    <a:blip r:embed="rId18">
                       <a:extLst>
                         <a:ext uri="{28A0092B-C50C-407E-A947-70E740481C1C}">
                           <a14:useLocalDpi xmlns:a14="http://schemas.microsoft.com/office/drawing/2010/main" val="0"/>
@@ -1383,80 +1594,27 @@
     <w:p>
       <w:pPr>
         <w:rPr>
-          <w:rFonts w:asciiTheme="majorHAnsi" w:hAnsiTheme="majorHAnsi" w:cstheme="majorHAnsi"/>
-          <w:b/>
-          <w:sz w:val="24"/>
-          <w:szCs w:val="26"/>
-        </w:rPr>
-      </w:pPr>
-    </w:p>
-    <w:p>
-      <w:pPr>
-        <w:rPr>
-          <w:rFonts w:asciiTheme="majorHAnsi" w:hAnsiTheme="majorHAnsi" w:cstheme="majorHAnsi"/>
-          <w:b/>
-          <w:sz w:val="24"/>
-          <w:szCs w:val="26"/>
-        </w:rPr>
-      </w:pPr>
-    </w:p>
-    <w:p>
-      <w:pPr>
-        <w:rPr>
-          <w:rFonts w:asciiTheme="majorHAnsi" w:hAnsiTheme="majorHAnsi" w:cstheme="majorHAnsi"/>
-          <w:b/>
-          <w:sz w:val="24"/>
-          <w:szCs w:val="26"/>
-        </w:rPr>
-      </w:pPr>
-    </w:p>
-    <w:p>
-      <w:pPr>
-        <w:rPr>
-          <w:rFonts w:asciiTheme="majorHAnsi" w:hAnsiTheme="majorHAnsi" w:cstheme="majorHAnsi"/>
-          <w:b/>
-          <w:sz w:val="24"/>
-          <w:szCs w:val="26"/>
-        </w:rPr>
-      </w:pPr>
-    </w:p>
-    <w:p>
-      <w:pPr>
-        <w:rPr>
-          <w:rFonts w:asciiTheme="majorHAnsi" w:hAnsiTheme="majorHAnsi" w:cstheme="majorHAnsi"/>
-          <w:b/>
-          <w:sz w:val="24"/>
-          <w:szCs w:val="26"/>
-        </w:rPr>
-      </w:pPr>
-      <w:r>
-        <w:rPr>
-          <w:rFonts w:asciiTheme="majorHAnsi" w:hAnsiTheme="majorHAnsi" w:cstheme="majorHAnsi"/>
-          <w:b/>
-          <w:sz w:val="24"/>
-          <w:szCs w:val="26"/>
-        </w:rPr>
-        <w:lastRenderedPageBreak/>
-        <w:t>RF-17</w:t>
-      </w:r>
-      <w:r>
-        <w:rPr>
-          <w:rFonts w:asciiTheme="majorHAnsi" w:hAnsiTheme="majorHAnsi" w:cstheme="majorHAnsi"/>
-          <w:b/>
-          <w:sz w:val="24"/>
-          <w:szCs w:val="26"/>
-        </w:rPr>
-        <w:t>:</w:t>
+          <w:b/>
+          <w:sz w:val="24"/>
+          <w:szCs w:val="24"/>
+        </w:rPr>
+      </w:pPr>
+      <w:r>
+        <w:rPr>
+          <w:b/>
+          <w:sz w:val="24"/>
+          <w:szCs w:val="24"/>
+        </w:rPr>
+        <w:t>RF-19:</w:t>
       </w:r>
     </w:p>
     <w:p>
       <w:pPr>
         <w:jc w:val="center"/>
         <w:rPr>
-          <w:rFonts w:asciiTheme="majorHAnsi" w:hAnsiTheme="majorHAnsi" w:cstheme="majorHAnsi"/>
-          <w:b/>
-          <w:sz w:val="24"/>
-          <w:szCs w:val="26"/>
+          <w:b/>
+          <w:sz w:val="24"/>
+          <w:szCs w:val="24"/>
         </w:rPr>
       </w:pPr>
       <w:r>
@@ -1469,7 +1627,7 @@
           <w:lang w:eastAsia="es-CO"/>
         </w:rPr>
         <w:drawing>
-          <wp:inline distT="0" distB="0" distL="0" distR="0" wp14:anchorId="159773C2" wp14:editId="6E409DE2">
+          <wp:inline distT="0" distB="0" distL="0" distR="0" wp14:anchorId="4A2BDB7E" wp14:editId="0F904A51">
             <wp:extent cx="3924848" cy="3286584"/>
             <wp:effectExtent l="0" t="0" r="0" b="9525"/>
             <wp:docPr id="21" name="Imagen 21"/>
@@ -1484,7 +1642,7 @@
                     <pic:cNvPicPr/>
                   </pic:nvPicPr>
                   <pic:blipFill>
-                    <a:blip r:embed="rId17"/>
+                    <a:blip r:embed="rId19"/>
                     <a:stretch>
                       <a:fillRect/>
                     </a:stretch>
@@ -1508,40 +1666,56 @@
     <w:p>
       <w:pPr>
         <w:rPr>
-          <w:rFonts w:asciiTheme="majorHAnsi" w:hAnsiTheme="majorHAnsi" w:cstheme="majorHAnsi"/>
-          <w:b/>
-          <w:sz w:val="24"/>
-          <w:szCs w:val="26"/>
-        </w:rPr>
-      </w:pPr>
-    </w:p>
-    <w:p>
-      <w:pPr>
-        <w:rPr>
-          <w:rFonts w:asciiTheme="majorHAnsi" w:hAnsiTheme="majorHAnsi" w:cstheme="majorHAnsi"/>
-          <w:b/>
-          <w:sz w:val="24"/>
-          <w:szCs w:val="26"/>
-        </w:rPr>
-      </w:pPr>
-      <w:r>
-        <w:rPr>
-          <w:rFonts w:asciiTheme="majorHAnsi" w:hAnsiTheme="majorHAnsi" w:cstheme="majorHAnsi"/>
-          <w:b/>
-          <w:sz w:val="24"/>
-          <w:szCs w:val="26"/>
-        </w:rPr>
-        <w:t>RF-18</w:t>
-      </w:r>
-      <w:r>
-        <w:rPr>
-          <w:rFonts w:asciiTheme="majorHAnsi" w:hAnsiTheme="majorHAnsi" w:cstheme="majorHAnsi"/>
-          <w:b/>
-          <w:sz w:val="24"/>
-          <w:szCs w:val="26"/>
-        </w:rPr>
-        <w:t>:</w:t>
-      </w:r>
+          <w:b/>
+          <w:sz w:val="24"/>
+          <w:szCs w:val="24"/>
+        </w:rPr>
+      </w:pPr>
+    </w:p>
+    <w:p>
+      <w:pPr>
+        <w:rPr>
+          <w:b/>
+          <w:sz w:val="24"/>
+          <w:szCs w:val="24"/>
+        </w:rPr>
+      </w:pPr>
+    </w:p>
+    <w:p>
+      <w:pPr>
+        <w:rPr>
+          <w:b/>
+          <w:sz w:val="24"/>
+          <w:szCs w:val="24"/>
+        </w:rPr>
+      </w:pPr>
+    </w:p>
+    <w:p>
+      <w:pPr>
+        <w:rPr>
+          <w:b/>
+          <w:sz w:val="24"/>
+          <w:szCs w:val="24"/>
+        </w:rPr>
+      </w:pPr>
+      <w:r>
+        <w:rPr>
+          <w:b/>
+          <w:sz w:val="24"/>
+          <w:szCs w:val="24"/>
+        </w:rPr>
+        <w:lastRenderedPageBreak/>
+        <w:t>RF-20:</w:t>
+      </w:r>
+    </w:p>
+    <w:p>
+      <w:pPr>
+        <w:rPr>
+          <w:b/>
+          <w:sz w:val="24"/>
+          <w:szCs w:val="24"/>
+        </w:rPr>
+      </w:pPr>
       <w:r>
         <w:rPr>
           <w:rFonts w:asciiTheme="majorHAnsi" w:hAnsiTheme="majorHAnsi" w:cstheme="majorHAnsi"/>
@@ -1552,7 +1726,7 @@
           <w:lang w:eastAsia="es-CO"/>
         </w:rPr>
         <w:drawing>
-          <wp:inline distT="0" distB="0" distL="0" distR="0" wp14:anchorId="3FF5E116" wp14:editId="56C8D7BE">
+          <wp:inline distT="0" distB="0" distL="0" distR="0" wp14:anchorId="6F0E0B97" wp14:editId="08DF91FA">
             <wp:extent cx="5416075" cy="866633"/>
             <wp:effectExtent l="0" t="0" r="0" b="0"/>
             <wp:docPr id="17" name="Imagen 17" descr="C:\Users\bmxli\Documents\Universidad\Ingenieria de Software\RecuperarContrasenaSolicitante.png"/>
@@ -1569,7 +1743,7 @@
                     </pic:cNvPicPr>
                   </pic:nvPicPr>
                   <pic:blipFill rotWithShape="1">
-                    <a:blip r:embed="rId18">
+                    <a:blip r:embed="rId20">
                       <a:extLst>
                         <a:ext uri="{28A0092B-C50C-407E-A947-70E740481C1C}">
                           <a14:useLocalDpi xmlns:a14="http://schemas.microsoft.com/office/drawing/2010/main" val="0"/>
@@ -1603,128 +1777,9 @@
           </wp:inline>
         </w:drawing>
       </w:r>
-    </w:p>
-    <w:p>
-      <w:pPr>
-        <w:rPr>
-          <w:rFonts w:asciiTheme="majorHAnsi" w:hAnsiTheme="majorHAnsi" w:cstheme="majorHAnsi"/>
-          <w:b/>
-          <w:sz w:val="24"/>
-          <w:szCs w:val="26"/>
-        </w:rPr>
-      </w:pPr>
-      <w:r>
-        <w:rPr>
-          <w:noProof/>
-          <w:lang w:eastAsia="es-CO"/>
-        </w:rPr>
-        <mc:AlternateContent>
-          <mc:Choice Requires="wps">
-            <w:drawing>
-              <wp:inline distT="0" distB="0" distL="0" distR="0" wp14:anchorId="72096A30" wp14:editId="6E3BAF4B">
-                <wp:extent cx="307340" cy="307340"/>
-                <wp:effectExtent l="0" t="0" r="0" b="0"/>
-                <wp:docPr id="18" name="Rectángulo 18" descr="blob:https://web.whatsapp.com/9cf08b2d-21e6-4be7-a633-23e517a2a8cd"/>
-                <wp:cNvGraphicFramePr>
-                  <a:graphicFrameLocks xmlns:a="http://schemas.openxmlformats.org/drawingml/2006/main" noChangeAspect="1"/>
-                </wp:cNvGraphicFramePr>
-                <a:graphic xmlns:a="http://schemas.openxmlformats.org/drawingml/2006/main">
-                  <a:graphicData uri="http://schemas.microsoft.com/office/word/2010/wordprocessingShape">
-                    <wps:wsp>
-                      <wps:cNvSpPr>
-                        <a:spLocks noChangeAspect="1" noChangeArrowheads="1"/>
-                      </wps:cNvSpPr>
-                      <wps:spPr bwMode="auto">
-                        <a:xfrm>
-                          <a:off x="0" y="0"/>
-                          <a:ext cx="307340" cy="307340"/>
-                        </a:xfrm>
-                        <a:prstGeom prst="rect">
-                          <a:avLst/>
-                        </a:prstGeom>
-                        <a:noFill/>
-                        <a:ln>
-                          <a:noFill/>
-                        </a:ln>
-                        <a:extLst>
-                          <a:ext uri="{909E8E84-426E-40DD-AFC4-6F175D3DCCD1}">
-                            <a14:hiddenFill xmlns:a14="http://schemas.microsoft.com/office/drawing/2010/main">
-                              <a:solidFill>
-                                <a:srgbClr val="FFFFFF"/>
-                              </a:solidFill>
-                            </a14:hiddenFill>
-                          </a:ext>
-                          <a:ext uri="{91240B29-F687-4F45-9708-019B960494DF}">
-                            <a14:hiddenLine xmlns:a14="http://schemas.microsoft.com/office/drawing/2010/main" w="9525">
-                              <a:solidFill>
-                                <a:srgbClr val="000000"/>
-                              </a:solidFill>
-                              <a:miter lim="800000"/>
-                              <a:headEnd/>
-                              <a:tailEnd/>
-                            </a14:hiddenLine>
-                          </a:ext>
-                        </a:extLst>
-                      </wps:spPr>
-                      <wps:bodyPr rot="0" vert="horz" wrap="square" lIns="91440" tIns="45720" rIns="91440" bIns="45720" anchor="t" anchorCtr="0" upright="1">
-                        <a:noAutofit/>
-                      </wps:bodyPr>
-                    </wps:wsp>
-                  </a:graphicData>
-                </a:graphic>
-              </wp:inline>
-            </w:drawing>
-          </mc:Choice>
-          <mc:Fallback>
-            <w:pict>
-              <v:rect w14:anchorId="2856EEB2" id="Rectángulo 18" o:spid="_x0000_s1026" alt="blob:https://web.whatsapp.com/9cf08b2d-21e6-4be7-a633-23e517a2a8cd" style="width:24.2pt;height:24.2pt;visibility:visible;mso-wrap-style:square;mso-left-percent:-10001;mso-top-percent:-10001;mso-position-horizontal:absolute;mso-position-horizontal-relative:char;mso-position-vertical:absolute;mso-position-vertical-relative:line;mso-left-percent:-10001;mso-top-percent:-10001;v-text-anchor:top" o:gfxdata="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" filled="f" stroked="f">
-                <o:lock v:ext="edit" aspectratio="t"/>
-                <w10:anchorlock/>
-              </v:rect>
-            </w:pict>
-          </mc:Fallback>
-        </mc:AlternateContent>
-      </w:r>
-    </w:p>
-    <w:p>
-      <w:pPr>
-        <w:rPr>
-          <w:rFonts w:asciiTheme="majorHAnsi" w:hAnsiTheme="majorHAnsi" w:cstheme="majorHAnsi"/>
-          <w:b/>
-          <w:sz w:val="24"/>
-          <w:szCs w:val="26"/>
-        </w:rPr>
-      </w:pPr>
-    </w:p>
-    <w:p>
-      <w:pPr>
-        <w:rPr>
-          <w:rFonts w:asciiTheme="majorHAnsi" w:hAnsiTheme="majorHAnsi" w:cstheme="majorHAnsi"/>
-          <w:b/>
-          <w:sz w:val="24"/>
-          <w:szCs w:val="26"/>
-        </w:rPr>
-      </w:pPr>
-    </w:p>
-    <w:p>
-      <w:pPr>
-        <w:rPr>
-          <w:b/>
-          <w:sz w:val="24"/>
-          <w:szCs w:val="24"/>
-        </w:rPr>
-      </w:pPr>
-    </w:p>
-    <w:p>
-      <w:pPr>
-        <w:rPr>
-          <w:b/>
-          <w:sz w:val="24"/>
-          <w:szCs w:val="24"/>
-        </w:rPr>
-      </w:pPr>
-    </w:p>
-    <w:p/>
+      <w:bookmarkStart w:id="0" w:name="_GoBack"/>
+      <w:bookmarkEnd w:id="0"/>
+    </w:p>
     <w:sectPr>
       <w:pgSz w:w="12240" w:h="15840"/>
       <w:pgMar w:top="1417" w:right="1701" w:bottom="1417" w:left="1701" w:header="708" w:footer="708" w:gutter="0"/>

</xml_diff>